<commit_message>
Changes to practical 7, refactoring player being passed into subclass instead of superclass (abstract)
</commit_message>
<xml_diff>
--- a/Week4/Tutorial4/SDP_Tutorial4.docx
+++ b/Week4/Tutorial4/SDP_Tutorial4.docx
@@ -634,6 +634,7 @@
     </w:p>
     <w:p>
       <w:pPr>
+        <w:ind w:left="720"/>
         <w:rPr>
           <w:rFonts w:ascii="Arial" w:hAnsi="Arial" w:cs="Arial"/>
         </w:rPr>
@@ -641,6 +642,10 @@
     </w:p>
     <w:p>
       <w:pPr>
+        <w:numPr>
+          <w:ilvl w:val="0"/>
+          <w:numId w:val="26"/>
+        </w:numPr>
         <w:rPr>
           <w:rFonts w:ascii="Arial" w:hAnsi="Arial" w:cs="Arial"/>
         </w:rPr>
@@ -649,12 +654,67 @@
         <w:rPr>
           <w:rFonts w:ascii="Arial" w:hAnsi="Arial" w:cs="Arial"/>
         </w:rPr>
-        <w:lastRenderedPageBreak/>
+        <w:t xml:space="preserve">Draw a sequence diagram to illustrate the function </w:t>
+      </w:r>
+      <w:proofErr w:type="spellStart"/>
+      <w:proofErr w:type="gramStart"/>
+      <w:r>
+        <w:rPr>
+          <w:rFonts w:ascii="Arial" w:hAnsi="Arial" w:cs="Arial"/>
+        </w:rPr>
+        <w:t>setCurrentPrice</w:t>
+      </w:r>
+      <w:proofErr w:type="spellEnd"/>
+      <w:r>
+        <w:rPr>
+          <w:rFonts w:ascii="Arial" w:hAnsi="Arial" w:cs="Arial"/>
+        </w:rPr>
+        <w:t>(</w:t>
+      </w:r>
+      <w:proofErr w:type="gramEnd"/>
+      <w:r>
+        <w:rPr>
+          <w:rFonts w:ascii="Arial" w:hAnsi="Arial" w:cs="Arial"/>
+        </w:rPr>
+        <w:t>)</w:t>
+      </w:r>
+      <w:r>
+        <w:rPr>
+          <w:rFonts w:ascii="Arial" w:hAnsi="Arial" w:cs="Arial"/>
+        </w:rPr>
+        <w:t xml:space="preserve"> in the class </w:t>
+      </w:r>
+      <w:proofErr w:type="spellStart"/>
+      <w:r>
+        <w:rPr>
+          <w:rFonts w:ascii="Arial" w:hAnsi="Arial" w:cs="Arial"/>
+        </w:rPr>
+        <w:t>CompanyStock</w:t>
+      </w:r>
+      <w:proofErr w:type="spellEnd"/>
+    </w:p>
+    <w:p>
+      <w:pPr>
+        <w:rPr>
+          <w:rFonts w:ascii="Arial" w:hAnsi="Arial" w:cs="Arial"/>
+        </w:rPr>
+      </w:pPr>
+    </w:p>
+    <w:p>
+      <w:pPr>
+        <w:rPr>
+          <w:rFonts w:ascii="Arial" w:hAnsi="Arial" w:cs="Arial"/>
+        </w:rPr>
+      </w:pPr>
+      <w:r>
+        <w:rPr>
+          <w:noProof/>
+        </w:rPr>
         <w:drawing>
-          <wp:inline distT="0" distB="0" distL="0" distR="0" wp14:anchorId="25085224" wp14:editId="5214D764">
-            <wp:extent cx="5733415" cy="4003675"/>
-            <wp:effectExtent l="0" t="0" r="635" b="0"/>
-            <wp:docPr id="1040538706" name="Picture 1" descr="A diagram of a company&#10;&#10;Description automatically generated"/>
+          <wp:inline distT="0" distB="0" distL="0" distR="0" wp14:anchorId="4FEF199D" wp14:editId="174F607C">
+            <wp:extent cx="4299966" cy="2606040"/>
+            <wp:effectExtent l="0" t="0" r="5715" b="3810"/>
+            <wp:docPr id="670371711" name="Picture 1" descr="A screen with a diagram on it&#10;&#10;Description automatically generated"/>
             <wp:cNvGraphicFramePr>
               <a:graphicFrameLocks xmlns:a="http://schemas.openxmlformats.org/drawingml/2006/main" noChangeAspect="1"/>
             </wp:cNvGraphicFramePr>
@@ -662,23 +722,30 @@
               <a:graphicData uri="http://schemas.openxmlformats.org/drawingml/2006/picture">
                 <pic:pic xmlns:pic="http://schemas.openxmlformats.org/drawingml/2006/picture">
                   <pic:nvPicPr>
-                    <pic:cNvPr id="1040538706" name="Picture 1" descr="A diagram of a company&#10;&#10;Description automatically generated"/>
+                    <pic:cNvPr id="670371711" name="Picture 1" descr="A screen with a diagram on it&#10;&#10;Description automatically generated"/>
                     <pic:cNvPicPr/>
                   </pic:nvPicPr>
-                  <pic:blipFill>
+                  <pic:blipFill rotWithShape="1">
                     <a:blip r:embed="rId8"/>
-                    <a:stretch>
-                      <a:fillRect/>
-                    </a:stretch>
+                    <a:srcRect l="6114" t="38873" r="28098" b="31224"/>
+                    <a:stretch/>
                   </pic:blipFill>
-                  <pic:spPr>
+                  <pic:spPr bwMode="auto">
                     <a:xfrm>
                       <a:off x="0" y="0"/>
-                      <a:ext cx="5733415" cy="4003675"/>
+                      <a:ext cx="4301513" cy="2606978"/>
                     </a:xfrm>
                     <a:prstGeom prst="rect">
                       <a:avLst/>
                     </a:prstGeom>
+                    <a:ln>
+                      <a:noFill/>
+                    </a:ln>
+                    <a:extLst>
+                      <a:ext uri="{53640926-AAD7-44D8-BBD7-CCE9431645EC}">
+                        <a14:shadowObscured xmlns:a14="http://schemas.microsoft.com/office/drawing/2010/main"/>
+                      </a:ext>
+                    </a:extLst>
                   </pic:spPr>
                 </pic:pic>
               </a:graphicData>
@@ -689,88 +756,21 @@
     </w:p>
     <w:p>
       <w:pPr>
-        <w:ind w:left="720"/>
-        <w:rPr>
-          <w:rFonts w:ascii="Arial" w:hAnsi="Arial" w:cs="Arial"/>
-        </w:rPr>
-      </w:pPr>
-    </w:p>
-    <w:p>
-      <w:pPr>
-        <w:numPr>
-          <w:ilvl w:val="0"/>
-          <w:numId w:val="26"/>
-        </w:numPr>
-        <w:rPr>
-          <w:rFonts w:ascii="Arial" w:hAnsi="Arial" w:cs="Arial"/>
+        <w:rPr>
+          <w:rFonts w:ascii="Arial" w:hAnsi="Arial" w:cs="Arial"/>
+          <w:b/>
         </w:rPr>
       </w:pPr>
       <w:r>
         <w:rPr>
-          <w:rFonts w:ascii="Arial" w:hAnsi="Arial" w:cs="Arial"/>
-        </w:rPr>
-        <w:t xml:space="preserve">Draw a sequence diagram to illustrate the function </w:t>
-      </w:r>
-      <w:proofErr w:type="spellStart"/>
-      <w:proofErr w:type="gramStart"/>
-      <w:r>
-        <w:rPr>
-          <w:rFonts w:ascii="Arial" w:hAnsi="Arial" w:cs="Arial"/>
-        </w:rPr>
-        <w:t>setCurrentPrice</w:t>
-      </w:r>
-      <w:proofErr w:type="spellEnd"/>
-      <w:r>
-        <w:rPr>
-          <w:rFonts w:ascii="Arial" w:hAnsi="Arial" w:cs="Arial"/>
-        </w:rPr>
-        <w:t>(</w:t>
-      </w:r>
-      <w:proofErr w:type="gramEnd"/>
-      <w:r>
-        <w:rPr>
-          <w:rFonts w:ascii="Arial" w:hAnsi="Arial" w:cs="Arial"/>
-        </w:rPr>
-        <w:t>)</w:t>
-      </w:r>
-      <w:r>
-        <w:rPr>
-          <w:rFonts w:ascii="Arial" w:hAnsi="Arial" w:cs="Arial"/>
-        </w:rPr>
-        <w:t xml:space="preserve"> in the class </w:t>
-      </w:r>
-      <w:proofErr w:type="spellStart"/>
-      <w:r>
-        <w:rPr>
-          <w:rFonts w:ascii="Arial" w:hAnsi="Arial" w:cs="Arial"/>
-        </w:rPr>
-        <w:t>CompanyStock</w:t>
-      </w:r>
-      <w:proofErr w:type="spellEnd"/>
-    </w:p>
-    <w:p>
-      <w:pPr>
-        <w:rPr>
-          <w:rFonts w:ascii="Arial" w:hAnsi="Arial" w:cs="Arial"/>
-        </w:rPr>
-      </w:pPr>
-    </w:p>
-    <w:p>
-      <w:pPr>
-        <w:ind w:left="360"/>
-        <w:rPr>
-          <w:rFonts w:ascii="Arial" w:hAnsi="Arial" w:cs="Arial"/>
-        </w:rPr>
-      </w:pPr>
-      <w:r>
-        <w:rPr>
-          <w:rFonts w:ascii="Arial" w:hAnsi="Arial" w:cs="Arial"/>
-        </w:rPr>
+          <w:noProof/>
+        </w:rPr>
+        <w:lastRenderedPageBreak/>
         <w:drawing>
-          <wp:inline distT="0" distB="0" distL="0" distR="0" wp14:anchorId="7765BE35" wp14:editId="6A0653A7">
-            <wp:extent cx="5733415" cy="1951990"/>
-            <wp:effectExtent l="0" t="0" r="635" b="0"/>
-            <wp:docPr id="1928190626" name="Picture 1" descr="A diagram of a diagram&#10;&#10;Description automatically generated"/>
+          <wp:inline distT="0" distB="0" distL="0" distR="0" wp14:anchorId="70E4251B" wp14:editId="6FBCCB3F">
+            <wp:extent cx="5478364" cy="3878580"/>
+            <wp:effectExtent l="0" t="0" r="8255" b="7620"/>
+            <wp:docPr id="566534185" name="Picture 1" descr="A screen with a diagram on it&#10;&#10;Description automatically generated"/>
             <wp:cNvGraphicFramePr>
               <a:graphicFrameLocks xmlns:a="http://schemas.openxmlformats.org/drawingml/2006/main" noChangeAspect="1"/>
             </wp:cNvGraphicFramePr>
@@ -778,23 +778,30 @@
               <a:graphicData uri="http://schemas.openxmlformats.org/drawingml/2006/picture">
                 <pic:pic xmlns:pic="http://schemas.openxmlformats.org/drawingml/2006/picture">
                   <pic:nvPicPr>
-                    <pic:cNvPr id="1928190626" name="Picture 1" descr="A diagram of a diagram&#10;&#10;Description automatically generated"/>
+                    <pic:cNvPr id="566534185" name="Picture 1" descr="A screen with a diagram on it&#10;&#10;Description automatically generated"/>
                     <pic:cNvPicPr/>
                   </pic:nvPicPr>
-                  <pic:blipFill>
+                  <pic:blipFill rotWithShape="1">
                     <a:blip r:embed="rId9"/>
-                    <a:stretch>
-                      <a:fillRect/>
-                    </a:stretch>
+                    <a:srcRect l="6247" t="45851" r="29505" b="20035"/>
+                    <a:stretch/>
                   </pic:blipFill>
-                  <pic:spPr>
+                  <pic:spPr bwMode="auto">
                     <a:xfrm>
                       <a:off x="0" y="0"/>
-                      <a:ext cx="5733415" cy="1951990"/>
+                      <a:ext cx="5483520" cy="3882230"/>
                     </a:xfrm>
                     <a:prstGeom prst="rect">
                       <a:avLst/>
                     </a:prstGeom>
+                    <a:ln>
+                      <a:noFill/>
+                    </a:ln>
+                    <a:extLst>
+                      <a:ext uri="{53640926-AAD7-44D8-BBD7-CCE9431645EC}">
+                        <a14:shadowObscured xmlns:a14="http://schemas.microsoft.com/office/drawing/2010/main"/>
+                      </a:ext>
+                    </a:extLst>
                   </pic:spPr>
                 </pic:pic>
               </a:graphicData>
@@ -802,14 +809,6 @@
           </wp:inline>
         </w:drawing>
       </w:r>
-    </w:p>
-    <w:p>
-      <w:pPr>
-        <w:rPr>
-          <w:rFonts w:ascii="Arial" w:hAnsi="Arial" w:cs="Arial"/>
-          <w:b/>
-        </w:rPr>
-      </w:pPr>
       <w:r>
         <w:rPr>
           <w:rFonts w:ascii="Arial" w:hAnsi="Arial" w:cs="Arial"/>
@@ -932,61 +931,6 @@
       <w:pPr>
         <w:rPr>
           <w:rFonts w:ascii="Arial" w:hAnsi="Arial" w:cs="Arial"/>
-        </w:rPr>
-      </w:pPr>
-    </w:p>
-    <w:p>
-      <w:pPr>
-        <w:rPr>
-          <w:rFonts w:ascii="Arial" w:hAnsi="Arial" w:cs="Arial"/>
-        </w:rPr>
-      </w:pPr>
-      <w:proofErr w:type="gramStart"/>
-      <w:r>
-        <w:rPr>
-          <w:rFonts w:ascii="Arial" w:hAnsi="Arial" w:cs="Arial"/>
-        </w:rPr>
-        <w:t>Shop</w:t>
-      </w:r>
-      <w:proofErr w:type="gramEnd"/>
-      <w:r>
-        <w:rPr>
-          <w:rFonts w:ascii="Arial" w:hAnsi="Arial" w:cs="Arial"/>
-        </w:rPr>
-        <w:t xml:space="preserve"> has many items</w:t>
-      </w:r>
-    </w:p>
-    <w:p>
-      <w:pPr>
-        <w:rPr>
-          <w:rFonts w:ascii="Arial" w:hAnsi="Arial" w:cs="Arial"/>
-        </w:rPr>
-      </w:pPr>
-      <w:r>
-        <w:rPr>
-          <w:rFonts w:ascii="Arial" w:hAnsi="Arial" w:cs="Arial"/>
-        </w:rPr>
-        <w:t xml:space="preserve">Character many to many? </w:t>
-      </w:r>
-    </w:p>
-    <w:p>
-      <w:pPr>
-        <w:rPr>
-          <w:rFonts w:ascii="Arial" w:hAnsi="Arial" w:cs="Arial"/>
-        </w:rPr>
-      </w:pPr>
-    </w:p>
-    <w:p>
-      <w:pPr>
-        <w:rPr>
-          <w:rFonts w:ascii="Arial" w:hAnsi="Arial" w:cs="Arial"/>
-        </w:rPr>
-      </w:pPr>
-    </w:p>
-    <w:p>
-      <w:pPr>
-        <w:rPr>
-          <w:rFonts w:ascii="Arial" w:hAnsi="Arial" w:cs="Arial"/>
           <w:b/>
         </w:rPr>
       </w:pPr>
@@ -999,7 +943,7 @@
         <mc:AlternateContent>
           <mc:Choice Requires="wps">
             <w:drawing>
-              <wp:anchor distT="0" distB="0" distL="114300" distR="114300" simplePos="0" relativeHeight="251657728" behindDoc="0" locked="0" layoutInCell="1" allowOverlap="1" wp14:anchorId="5E34A58B" wp14:editId="3AF50999">
+              <wp:anchor distT="0" distB="0" distL="114300" distR="114300" simplePos="0" relativeHeight="251657728" behindDoc="0" locked="0" layoutInCell="1" allowOverlap="1" wp14:anchorId="5E34A58B" wp14:editId="53AE3780">
                 <wp:simplePos x="0" y="0"/>
                 <wp:positionH relativeFrom="column">
                   <wp:posOffset>19559</wp:posOffset>
@@ -1193,15 +1137,6 @@
                             </w:pPr>
                           </w:p>
                           <w:p>
-                            <w:pPr>
-                              <w:rPr>
-                                <w:rFonts w:ascii="Cascadia Mono" w:hAnsi="Cascadia Mono" w:cs="Cascadia Mono"/>
-                                <w:color w:val="000000"/>
-                                <w:sz w:val="19"/>
-                                <w:szCs w:val="19"/>
-                                <w:lang w:val="en-GB"/>
-                              </w:rPr>
-                            </w:pPr>
                             <w:r>
                               <w:rPr>
                                 <w:rFonts w:ascii="Cascadia Mono" w:hAnsi="Cascadia Mono" w:cs="Cascadia Mono"/>
@@ -1213,7 +1148,6 @@
                               <w:t>// Write your code here</w:t>
                             </w:r>
                           </w:p>
-                          <w:p/>
                         </w:txbxContent>
                       </wps:txbx>
                       <wps:bodyPr rot="0" vert="horz" wrap="square" lIns="91440" tIns="45720" rIns="91440" bIns="45720" anchor="t" anchorCtr="0" upright="1">
@@ -1391,15 +1325,6 @@
                       </w:pPr>
                     </w:p>
                     <w:p>
-                      <w:pPr>
-                        <w:rPr>
-                          <w:rFonts w:ascii="Cascadia Mono" w:hAnsi="Cascadia Mono" w:cs="Cascadia Mono"/>
-                          <w:color w:val="000000"/>
-                          <w:sz w:val="19"/>
-                          <w:szCs w:val="19"/>
-                          <w:lang w:val="en-GB"/>
-                        </w:rPr>
-                      </w:pPr>
                       <w:r>
                         <w:rPr>
                           <w:rFonts w:ascii="Cascadia Mono" w:hAnsi="Cascadia Mono" w:cs="Cascadia Mono"/>
@@ -1411,7 +1336,6 @@
                         <w:t>// Write your code here</w:t>
                       </w:r>
                     </w:p>
-                    <w:p/>
                   </w:txbxContent>
                 </v:textbox>
               </v:shape>
@@ -6310,6 +6234,7 @@
   <w:style w:type="character" w:default="1" w:styleId="DefaultParagraphFont">
     <w:name w:val="Default Paragraph Font"/>
     <w:uiPriority w:val="1"/>
+    <w:semiHidden/>
     <w:unhideWhenUsed/>
   </w:style>
   <w:style w:type="table" w:default="1" w:styleId="TableNormal">
@@ -6407,6 +6332,17 @@
       <w:rFonts w:eastAsia="Times New Roman"/>
       <w:lang w:eastAsia="en-US"/>
     </w:rPr>
+  </w:style>
+  <w:style w:type="paragraph" w:styleId="ListParagraph">
+    <w:name w:val="List Paragraph"/>
+    <w:basedOn w:val="Normal"/>
+    <w:uiPriority w:val="34"/>
+    <w:qFormat/>
+    <w:rsid w:val="0066558D"/>
+    <w:pPr>
+      <w:ind w:left="720"/>
+      <w:contextualSpacing/>
+    </w:pPr>
   </w:style>
 </w:styles>
 </file>

</xml_diff>